<commit_message>
update revisi paminal 2
</commit_message>
<xml_diff>
--- a/storage/template_surat/template_disposisi_kabagbinpam.docx
+++ b/storage/template_surat/template_disposisi_kabagbinpam.docx
@@ -394,7 +394,19 @@
         <w:rPr>
           <w:lang w:val="en-US"/>
         </w:rPr>
-        <w:t>no_agenda</w:t>
+        <w:t>no</w:t>
+      </w:r>
+      <w:r>
+        <w:rPr>
+          <w:lang w:val="en-US"/>
+        </w:rPr>
+        <w:t>mor</w:t>
+      </w:r>
+      <w:r>
+        <w:rPr>
+          <w:lang w:val="en-US"/>
+        </w:rPr>
+        <w:t>_agenda</w:t>
       </w:r>
       <w:proofErr w:type="spellEnd"/>
       <w:r>

</xml_diff>